<commit_message>
Updated Assignment 4 with meta screenshot
</commit_message>
<xml_diff>
--- a/Assignment_4/BIA4650_Assignment4_KM.docx
+++ b/Assignment_4/BIA4650_Assignment4_KM.docx
@@ -11,6 +11,9 @@
         </w:numPr>
       </w:pPr>
       <w:r>
+        <w:rPr>
+          <w:noProof/>
+        </w:rPr>
         <w:drawing>
           <wp:inline distT="0" distB="0" distL="0" distR="0" wp14:anchorId="19D8D232" wp14:editId="67903C61">
             <wp:extent cx="5943600" cy="1664970"/>
@@ -57,6 +60,9 @@
         </w:numPr>
       </w:pPr>
       <w:r>
+        <w:rPr>
+          <w:noProof/>
+        </w:rPr>
         <w:drawing>
           <wp:inline distT="0" distB="0" distL="0" distR="0" wp14:anchorId="1FBEC4F6" wp14:editId="0F4F7EB5">
             <wp:extent cx="5943600" cy="1876425"/>
@@ -103,6 +109,9 @@
         </w:numPr>
       </w:pPr>
       <w:r>
+        <w:rPr>
+          <w:noProof/>
+        </w:rPr>
         <w:drawing>
           <wp:inline distT="0" distB="0" distL="0" distR="0" wp14:anchorId="28416826" wp14:editId="5C4929E8">
             <wp:extent cx="5943600" cy="1932940"/>
@@ -166,8 +175,55 @@
         <w:t>and can be made to do incredibly useful things. Nothing in the fields of computers, science, mathematics, business, healthcare, etc. would be possible without data.</w:t>
       </w:r>
     </w:p>
+    <w:p/>
+    <w:p>
+      <w:pPr>
+        <w:pStyle w:val="ListParagraph"/>
+        <w:numPr>
+          <w:ilvl w:val="0"/>
+          <w:numId w:val="1"/>
+        </w:numPr>
+      </w:pPr>
+      <w:r>
+        <w:drawing>
+          <wp:inline distT="0" distB="0" distL="0" distR="0" wp14:anchorId="35DB047C" wp14:editId="091B5E64">
+            <wp:extent cx="5943600" cy="2492375"/>
+            <wp:effectExtent l="0" t="0" r="0" b="3175"/>
+            <wp:docPr id="924705421" name="Picture 1" descr="A screenshot of a computer&#10;&#10;AI-generated content may be incorrect."/>
+            <wp:cNvGraphicFramePr>
+              <a:graphicFrameLocks xmlns:a="http://schemas.openxmlformats.org/drawingml/2006/main" noChangeAspect="1"/>
+            </wp:cNvGraphicFramePr>
+            <a:graphic xmlns:a="http://schemas.openxmlformats.org/drawingml/2006/main">
+              <a:graphicData uri="http://schemas.openxmlformats.org/drawingml/2006/picture">
+                <pic:pic xmlns:pic="http://schemas.openxmlformats.org/drawingml/2006/picture">
+                  <pic:nvPicPr>
+                    <pic:cNvPr id="924705421" name="Picture 1" descr="A screenshot of a computer&#10;&#10;AI-generated content may be incorrect."/>
+                    <pic:cNvPicPr/>
+                  </pic:nvPicPr>
+                  <pic:blipFill>
+                    <a:blip r:embed="rId10"/>
+                    <a:stretch>
+                      <a:fillRect/>
+                    </a:stretch>
+                  </pic:blipFill>
+                  <pic:spPr>
+                    <a:xfrm>
+                      <a:off x="0" y="0"/>
+                      <a:ext cx="5943600" cy="2492375"/>
+                    </a:xfrm>
+                    <a:prstGeom prst="rect">
+                      <a:avLst/>
+                    </a:prstGeom>
+                  </pic:spPr>
+                </pic:pic>
+              </a:graphicData>
+            </a:graphic>
+          </wp:inline>
+        </w:drawing>
+      </w:r>
+    </w:p>
     <w:sectPr>
-      <w:headerReference w:type="default" r:id="rId10"/>
+      <w:headerReference w:type="default" r:id="rId11"/>
       <w:pgSz w:w="12240" w:h="15840"/>
       <w:pgMar w:top="1440" w:right="1440" w:bottom="1440" w:left="1440" w:header="720" w:footer="720" w:gutter="0"/>
       <w:cols w:space="720"/>

</xml_diff>